<commit_message>
Notas enviadas a registro
</commit_message>
<xml_diff>
--- a/OYM/_DocumentosComunes/1.Requisitos para las materias.docx
+++ b/OYM/_DocumentosComunes/1.Requisitos para las materias.docx
@@ -1,6 +1,6 @@
 
 <file path=word/document.xml><?xml version="1.0" encoding="utf-8"?>
-<w:document xmlns:wpc="http://schemas.microsoft.com/office/word/2010/wordprocessingCanvas" xmlns:mc="http://schemas.openxmlformats.org/markup-compatibility/2006" xmlns:o="urn:schemas-microsoft-com:office:office" xmlns:r="http://schemas.openxmlformats.org/officeDocument/2006/relationships" xmlns:m="http://schemas.openxmlformats.org/officeDocument/2006/math" xmlns:v="urn:schemas-microsoft-com:vml" xmlns:wp14="http://schemas.microsoft.com/office/word/2010/wordprocessingDrawing" xmlns:wp="http://schemas.openxmlformats.org/drawingml/2006/wordprocessingDrawing" xmlns:w10="urn:schemas-microsoft-com:office:word" xmlns:w="http://schemas.openxmlformats.org/wordprocessingml/2006/main" xmlns:w14="http://schemas.microsoft.com/office/word/2010/wordml" xmlns:w15="http://schemas.microsoft.com/office/word/2012/wordml" xmlns:wpg="http://schemas.microsoft.com/office/word/2010/wordprocessingGroup" xmlns:wpi="http://schemas.microsoft.com/office/word/2010/wordprocessingInk" xmlns:wne="http://schemas.microsoft.com/office/word/2006/wordml" xmlns:wps="http://schemas.microsoft.com/office/word/2010/wordprocessingShape" mc:Ignorable="w14 w15 wp14">
+<w:document xmlns:wpc="http://schemas.microsoft.com/office/word/2010/wordprocessingCanvas" xmlns:cx="http://schemas.microsoft.com/office/drawing/2014/chartex" xmlns:cx1="http://schemas.microsoft.com/office/drawing/2015/9/8/chartex" xmlns:cx2="http://schemas.microsoft.com/office/drawing/2015/10/21/chartex" xmlns:cx3="http://schemas.microsoft.com/office/drawing/2016/5/9/chartex" xmlns:cx4="http://schemas.microsoft.com/office/drawing/2016/5/10/chartex" xmlns:cx5="http://schemas.microsoft.com/office/drawing/2016/5/11/chartex" xmlns:cx6="http://schemas.microsoft.com/office/drawing/2016/5/12/chartex" xmlns:cx7="http://schemas.microsoft.com/office/drawing/2016/5/13/chartex" xmlns:cx8="http://schemas.microsoft.com/office/drawing/2016/5/14/chartex" xmlns:mc="http://schemas.openxmlformats.org/markup-compatibility/2006" xmlns:aink="http://schemas.microsoft.com/office/drawing/2016/ink" xmlns:am3d="http://schemas.microsoft.com/office/drawing/2017/model3d" xmlns:o="urn:schemas-microsoft-com:office:office" xmlns:r="http://schemas.openxmlformats.org/officeDocument/2006/relationships" xmlns:m="http://schemas.openxmlformats.org/officeDocument/2006/math" xmlns:v="urn:schemas-microsoft-com:vml" xmlns:wp14="http://schemas.microsoft.com/office/word/2010/wordprocessingDrawing" xmlns:wp="http://schemas.openxmlformats.org/drawingml/2006/wordprocessingDrawing" xmlns:w10="urn:schemas-microsoft-com:office:word" xmlns:w="http://schemas.openxmlformats.org/wordprocessingml/2006/main" xmlns:w14="http://schemas.microsoft.com/office/word/2010/wordml" xmlns:w15="http://schemas.microsoft.com/office/word/2012/wordml" xmlns:w16cid="http://schemas.microsoft.com/office/word/2016/wordml/cid" xmlns:w16se="http://schemas.microsoft.com/office/word/2015/wordml/symex" xmlns:wpg="http://schemas.microsoft.com/office/word/2010/wordprocessingGroup" xmlns:wpi="http://schemas.microsoft.com/office/word/2010/wordprocessingInk" xmlns:wne="http://schemas.microsoft.com/office/word/2006/wordml" xmlns:wps="http://schemas.microsoft.com/office/word/2010/wordprocessingShape" mc:Ignorable="w14 w15 w16se w16cid wp14">
   <w:body>
     <w:p>
       <w:pPr>
@@ -40,7 +40,7 @@
           <w:szCs w:val="16"/>
           <w:lang w:val="es-DO"/>
         </w:rPr>
-        <w:t xml:space="preserve">, </w:t>
+        <w:t xml:space="preserve">, GitHub, YouTube, </w:t>
       </w:r>
       <w:proofErr w:type="spellStart"/>
       <w:r>
@@ -49,7 +49,7 @@
           <w:szCs w:val="16"/>
           <w:lang w:val="es-DO"/>
         </w:rPr>
-        <w:t>GitHub</w:t>
+        <w:t>NotasTi</w:t>
       </w:r>
       <w:proofErr w:type="spellEnd"/>
       <w:r>
@@ -58,27 +58,8 @@
           <w:szCs w:val="16"/>
           <w:lang w:val="es-DO"/>
         </w:rPr>
-        <w:t xml:space="preserve">, YouTube, </w:t>
-      </w:r>
-      <w:proofErr w:type="spellStart"/>
-      <w:r>
-        <w:rPr>
-          <w:sz w:val="16"/>
-          <w:szCs w:val="16"/>
-          <w:lang w:val="es-DO"/>
-        </w:rPr>
-        <w:t>NotasTi</w:t>
-      </w:r>
-      <w:proofErr w:type="spellEnd"/>
-      <w:r>
-        <w:rPr>
-          <w:sz w:val="16"/>
-          <w:szCs w:val="16"/>
-          <w:lang w:val="es-DO"/>
-        </w:rPr>
         <w:t xml:space="preserve">, Facebook, </w:t>
       </w:r>
-      <w:proofErr w:type="spellStart"/>
       <w:r>
         <w:rPr>
           <w:sz w:val="16"/>
@@ -87,7 +68,6 @@
         </w:rPr>
         <w:t>Edmodo</w:t>
       </w:r>
-      <w:proofErr w:type="spellEnd"/>
       <w:r>
         <w:rPr>
           <w:sz w:val="16"/>
@@ -2156,8 +2136,20 @@
           <w:szCs w:val="16"/>
           <w:lang w:val="es-DO"/>
         </w:rPr>
-        <w:t xml:space="preserve"> y PF</w:t>
-      </w:r>
+        <w:t xml:space="preserve"> y </w:t>
+      </w:r>
+      <w:r>
+        <w:rPr>
+          <w:b/>
+          <w:color w:val="ED7D31" w:themeColor="accent2"/>
+          <w:sz w:val="16"/>
+          <w:szCs w:val="16"/>
+          <w:lang w:val="es-DO"/>
+        </w:rPr>
+        <w:t>Cuest.</w:t>
+      </w:r>
+      <w:bookmarkStart w:id="0" w:name="_GoBack"/>
+      <w:bookmarkEnd w:id="0"/>
       <w:r>
         <w:rPr>
           <w:b/>
@@ -2325,10 +2317,9 @@
           <w:szCs w:val="16"/>
           <w:lang w:val="es-DO"/>
         </w:rPr>
-        <w:t>, Fec.</w:t>
-      </w:r>
-      <w:bookmarkStart w:id="0" w:name="_GoBack"/>
-      <w:bookmarkEnd w:id="0"/>
+        <w:t xml:space="preserve">, </w:t>
+      </w:r>
+      <w:proofErr w:type="spellStart"/>
       <w:r>
         <w:rPr>
           <w:color w:val="833C0B" w:themeColor="accent2" w:themeShade="80"/>
@@ -2336,9 +2327,9 @@
           <w:szCs w:val="16"/>
           <w:lang w:val="es-DO"/>
         </w:rPr>
-        <w:t xml:space="preserve"> </w:t>
-      </w:r>
-      <w:proofErr w:type="spellStart"/>
+        <w:t>Fec</w:t>
+      </w:r>
+      <w:proofErr w:type="spellEnd"/>
       <w:r>
         <w:rPr>
           <w:color w:val="833C0B" w:themeColor="accent2" w:themeShade="80"/>
@@ -2346,37 +2337,7 @@
           <w:szCs w:val="16"/>
           <w:lang w:val="es-DO"/>
         </w:rPr>
-        <w:t>Lim</w:t>
-      </w:r>
-      <w:proofErr w:type="spellEnd"/>
-      <w:r>
-        <w:rPr>
-          <w:color w:val="833C0B" w:themeColor="accent2" w:themeShade="80"/>
-          <w:sz w:val="16"/>
-          <w:szCs w:val="16"/>
-          <w:lang w:val="es-DO"/>
-        </w:rPr>
-        <w:t xml:space="preserve">. De ingreso a </w:t>
-      </w:r>
-      <w:proofErr w:type="spellStart"/>
-      <w:r>
-        <w:rPr>
-          <w:color w:val="833C0B" w:themeColor="accent2" w:themeShade="80"/>
-          <w:sz w:val="16"/>
-          <w:szCs w:val="16"/>
-          <w:lang w:val="es-DO"/>
-        </w:rPr>
-        <w:t>Edmodo</w:t>
-      </w:r>
-      <w:proofErr w:type="spellEnd"/>
-      <w:r>
-        <w:rPr>
-          <w:color w:val="833C0B" w:themeColor="accent2" w:themeShade="80"/>
-          <w:sz w:val="16"/>
-          <w:szCs w:val="16"/>
-          <w:lang w:val="es-DO"/>
-        </w:rPr>
-        <w:t xml:space="preserve"> o </w:t>
+        <w:t xml:space="preserve">. Lim. De ingreso a Edmodo o </w:t>
       </w:r>
       <w:proofErr w:type="spellStart"/>
       <w:r>
@@ -3488,7 +3449,7 @@
 </file>
 
 <file path=word/endnotes.xml><?xml version="1.0" encoding="utf-8"?>
-<w:endnotes xmlns:wpc="http://schemas.microsoft.com/office/word/2010/wordprocessingCanvas" xmlns:mc="http://schemas.openxmlformats.org/markup-compatibility/2006" xmlns:o="urn:schemas-microsoft-com:office:office" xmlns:r="http://schemas.openxmlformats.org/officeDocument/2006/relationships" xmlns:m="http://schemas.openxmlformats.org/officeDocument/2006/math" xmlns:v="urn:schemas-microsoft-com:vml" xmlns:wp14="http://schemas.microsoft.com/office/word/2010/wordprocessingDrawing" xmlns:wp="http://schemas.openxmlformats.org/drawingml/2006/wordprocessingDrawing" xmlns:w10="urn:schemas-microsoft-com:office:word" xmlns:w="http://schemas.openxmlformats.org/wordprocessingml/2006/main" xmlns:w14="http://schemas.microsoft.com/office/word/2010/wordml" xmlns:w15="http://schemas.microsoft.com/office/word/2012/wordml" xmlns:wpg="http://schemas.microsoft.com/office/word/2010/wordprocessingGroup" xmlns:wpi="http://schemas.microsoft.com/office/word/2010/wordprocessingInk" xmlns:wne="http://schemas.microsoft.com/office/word/2006/wordml" xmlns:wps="http://schemas.microsoft.com/office/word/2010/wordprocessingShape" mc:Ignorable="w14 w15 wp14">
+<w:endnotes xmlns:wpc="http://schemas.microsoft.com/office/word/2010/wordprocessingCanvas" xmlns:cx="http://schemas.microsoft.com/office/drawing/2014/chartex" xmlns:cx1="http://schemas.microsoft.com/office/drawing/2015/9/8/chartex" xmlns:cx2="http://schemas.microsoft.com/office/drawing/2015/10/21/chartex" xmlns:cx3="http://schemas.microsoft.com/office/drawing/2016/5/9/chartex" xmlns:cx4="http://schemas.microsoft.com/office/drawing/2016/5/10/chartex" xmlns:cx5="http://schemas.microsoft.com/office/drawing/2016/5/11/chartex" xmlns:cx6="http://schemas.microsoft.com/office/drawing/2016/5/12/chartex" xmlns:cx7="http://schemas.microsoft.com/office/drawing/2016/5/13/chartex" xmlns:cx8="http://schemas.microsoft.com/office/drawing/2016/5/14/chartex" xmlns:mc="http://schemas.openxmlformats.org/markup-compatibility/2006" xmlns:aink="http://schemas.microsoft.com/office/drawing/2016/ink" xmlns:am3d="http://schemas.microsoft.com/office/drawing/2017/model3d" xmlns:o="urn:schemas-microsoft-com:office:office" xmlns:r="http://schemas.openxmlformats.org/officeDocument/2006/relationships" xmlns:m="http://schemas.openxmlformats.org/officeDocument/2006/math" xmlns:v="urn:schemas-microsoft-com:vml" xmlns:wp14="http://schemas.microsoft.com/office/word/2010/wordprocessingDrawing" xmlns:wp="http://schemas.openxmlformats.org/drawingml/2006/wordprocessingDrawing" xmlns:w10="urn:schemas-microsoft-com:office:word" xmlns:w="http://schemas.openxmlformats.org/wordprocessingml/2006/main" xmlns:w14="http://schemas.microsoft.com/office/word/2010/wordml" xmlns:w15="http://schemas.microsoft.com/office/word/2012/wordml" xmlns:w16cid="http://schemas.microsoft.com/office/word/2016/wordml/cid" xmlns:w16se="http://schemas.microsoft.com/office/word/2015/wordml/symex" xmlns:wpg="http://schemas.microsoft.com/office/word/2010/wordprocessingGroup" xmlns:wpi="http://schemas.microsoft.com/office/word/2010/wordprocessingInk" xmlns:wne="http://schemas.microsoft.com/office/word/2006/wordml" xmlns:wps="http://schemas.microsoft.com/office/word/2010/wordprocessingShape" mc:Ignorable="w14 w15 w16se w16cid wp14">
   <w:endnote w:type="separator" w:id="-1">
     <w:p>
       <w:pPr>
@@ -3513,7 +3474,7 @@
 </file>
 
 <file path=word/footnotes.xml><?xml version="1.0" encoding="utf-8"?>
-<w:footnotes xmlns:wpc="http://schemas.microsoft.com/office/word/2010/wordprocessingCanvas" xmlns:mc="http://schemas.openxmlformats.org/markup-compatibility/2006" xmlns:o="urn:schemas-microsoft-com:office:office" xmlns:r="http://schemas.openxmlformats.org/officeDocument/2006/relationships" xmlns:m="http://schemas.openxmlformats.org/officeDocument/2006/math" xmlns:v="urn:schemas-microsoft-com:vml" xmlns:wp14="http://schemas.microsoft.com/office/word/2010/wordprocessingDrawing" xmlns:wp="http://schemas.openxmlformats.org/drawingml/2006/wordprocessingDrawing" xmlns:w10="urn:schemas-microsoft-com:office:word" xmlns:w="http://schemas.openxmlformats.org/wordprocessingml/2006/main" xmlns:w14="http://schemas.microsoft.com/office/word/2010/wordml" xmlns:w15="http://schemas.microsoft.com/office/word/2012/wordml" xmlns:wpg="http://schemas.microsoft.com/office/word/2010/wordprocessingGroup" xmlns:wpi="http://schemas.microsoft.com/office/word/2010/wordprocessingInk" xmlns:wne="http://schemas.microsoft.com/office/word/2006/wordml" xmlns:wps="http://schemas.microsoft.com/office/word/2010/wordprocessingShape" mc:Ignorable="w14 w15 wp14">
+<w:footnotes xmlns:wpc="http://schemas.microsoft.com/office/word/2010/wordprocessingCanvas" xmlns:cx="http://schemas.microsoft.com/office/drawing/2014/chartex" xmlns:cx1="http://schemas.microsoft.com/office/drawing/2015/9/8/chartex" xmlns:cx2="http://schemas.microsoft.com/office/drawing/2015/10/21/chartex" xmlns:cx3="http://schemas.microsoft.com/office/drawing/2016/5/9/chartex" xmlns:cx4="http://schemas.microsoft.com/office/drawing/2016/5/10/chartex" xmlns:cx5="http://schemas.microsoft.com/office/drawing/2016/5/11/chartex" xmlns:cx6="http://schemas.microsoft.com/office/drawing/2016/5/12/chartex" xmlns:cx7="http://schemas.microsoft.com/office/drawing/2016/5/13/chartex" xmlns:cx8="http://schemas.microsoft.com/office/drawing/2016/5/14/chartex" xmlns:mc="http://schemas.openxmlformats.org/markup-compatibility/2006" xmlns:aink="http://schemas.microsoft.com/office/drawing/2016/ink" xmlns:am3d="http://schemas.microsoft.com/office/drawing/2017/model3d" xmlns:o="urn:schemas-microsoft-com:office:office" xmlns:r="http://schemas.openxmlformats.org/officeDocument/2006/relationships" xmlns:m="http://schemas.openxmlformats.org/officeDocument/2006/math" xmlns:v="urn:schemas-microsoft-com:vml" xmlns:wp14="http://schemas.microsoft.com/office/word/2010/wordprocessingDrawing" xmlns:wp="http://schemas.openxmlformats.org/drawingml/2006/wordprocessingDrawing" xmlns:w10="urn:schemas-microsoft-com:office:word" xmlns:w="http://schemas.openxmlformats.org/wordprocessingml/2006/main" xmlns:w14="http://schemas.microsoft.com/office/word/2010/wordml" xmlns:w15="http://schemas.microsoft.com/office/word/2012/wordml" xmlns:w16cid="http://schemas.microsoft.com/office/word/2016/wordml/cid" xmlns:w16se="http://schemas.microsoft.com/office/word/2015/wordml/symex" xmlns:wpg="http://schemas.microsoft.com/office/word/2010/wordprocessingGroup" xmlns:wpi="http://schemas.microsoft.com/office/word/2010/wordprocessingInk" xmlns:wne="http://schemas.microsoft.com/office/word/2006/wordml" xmlns:wps="http://schemas.microsoft.com/office/word/2010/wordprocessingShape" mc:Ignorable="w14 w15 w16se w16cid wp14">
   <w:footnote w:type="separator" w:id="-1">
     <w:p>
       <w:pPr>
@@ -3538,7 +3499,7 @@
 </file>
 
 <file path=word/header1.xml><?xml version="1.0" encoding="utf-8"?>
-<w:hdr xmlns:wpc="http://schemas.microsoft.com/office/word/2010/wordprocessingCanvas" xmlns:mc="http://schemas.openxmlformats.org/markup-compatibility/2006" xmlns:o="urn:schemas-microsoft-com:office:office" xmlns:r="http://schemas.openxmlformats.org/officeDocument/2006/relationships" xmlns:m="http://schemas.openxmlformats.org/officeDocument/2006/math" xmlns:v="urn:schemas-microsoft-com:vml" xmlns:wp14="http://schemas.microsoft.com/office/word/2010/wordprocessingDrawing" xmlns:wp="http://schemas.openxmlformats.org/drawingml/2006/wordprocessingDrawing" xmlns:w10="urn:schemas-microsoft-com:office:word" xmlns:w="http://schemas.openxmlformats.org/wordprocessingml/2006/main" xmlns:w14="http://schemas.microsoft.com/office/word/2010/wordml" xmlns:w15="http://schemas.microsoft.com/office/word/2012/wordml" xmlns:wpg="http://schemas.microsoft.com/office/word/2010/wordprocessingGroup" xmlns:wpi="http://schemas.microsoft.com/office/word/2010/wordprocessingInk" xmlns:wne="http://schemas.microsoft.com/office/word/2006/wordml" xmlns:wps="http://schemas.microsoft.com/office/word/2010/wordprocessingShape" mc:Ignorable="w14 w15 wp14">
+<w:hdr xmlns:wpc="http://schemas.microsoft.com/office/word/2010/wordprocessingCanvas" xmlns:cx="http://schemas.microsoft.com/office/drawing/2014/chartex" xmlns:cx1="http://schemas.microsoft.com/office/drawing/2015/9/8/chartex" xmlns:cx2="http://schemas.microsoft.com/office/drawing/2015/10/21/chartex" xmlns:cx3="http://schemas.microsoft.com/office/drawing/2016/5/9/chartex" xmlns:cx4="http://schemas.microsoft.com/office/drawing/2016/5/10/chartex" xmlns:cx5="http://schemas.microsoft.com/office/drawing/2016/5/11/chartex" xmlns:cx6="http://schemas.microsoft.com/office/drawing/2016/5/12/chartex" xmlns:cx7="http://schemas.microsoft.com/office/drawing/2016/5/13/chartex" xmlns:cx8="http://schemas.microsoft.com/office/drawing/2016/5/14/chartex" xmlns:mc="http://schemas.openxmlformats.org/markup-compatibility/2006" xmlns:aink="http://schemas.microsoft.com/office/drawing/2016/ink" xmlns:am3d="http://schemas.microsoft.com/office/drawing/2017/model3d" xmlns:o="urn:schemas-microsoft-com:office:office" xmlns:r="http://schemas.openxmlformats.org/officeDocument/2006/relationships" xmlns:m="http://schemas.openxmlformats.org/officeDocument/2006/math" xmlns:v="urn:schemas-microsoft-com:vml" xmlns:wp14="http://schemas.microsoft.com/office/word/2010/wordprocessingDrawing" xmlns:wp="http://schemas.openxmlformats.org/drawingml/2006/wordprocessingDrawing" xmlns:w10="urn:schemas-microsoft-com:office:word" xmlns:w="http://schemas.openxmlformats.org/wordprocessingml/2006/main" xmlns:w14="http://schemas.microsoft.com/office/word/2010/wordml" xmlns:w15="http://schemas.microsoft.com/office/word/2012/wordml" xmlns:w16cid="http://schemas.microsoft.com/office/word/2016/wordml/cid" xmlns:w16se="http://schemas.microsoft.com/office/word/2015/wordml/symex" xmlns:wpg="http://schemas.microsoft.com/office/word/2010/wordprocessingGroup" xmlns:wpi="http://schemas.microsoft.com/office/word/2010/wordprocessingInk" xmlns:wne="http://schemas.microsoft.com/office/word/2006/wordml" xmlns:wps="http://schemas.microsoft.com/office/word/2010/wordprocessingShape" mc:Ignorable="w14 w15 w16se w16cid wp14">
   <w:p>
     <w:pPr>
       <w:pStyle w:val="Header"/>
@@ -3564,7 +3525,7 @@
 </file>
 
 <file path=word/numbering.xml><?xml version="1.0" encoding="utf-8"?>
-<w:numbering xmlns:wpc="http://schemas.microsoft.com/office/word/2010/wordprocessingCanvas" xmlns:mc="http://schemas.openxmlformats.org/markup-compatibility/2006" xmlns:o="urn:schemas-microsoft-com:office:office" xmlns:r="http://schemas.openxmlformats.org/officeDocument/2006/relationships" xmlns:m="http://schemas.openxmlformats.org/officeDocument/2006/math" xmlns:v="urn:schemas-microsoft-com:vml" xmlns:wp14="http://schemas.microsoft.com/office/word/2010/wordprocessingDrawing" xmlns:wp="http://schemas.openxmlformats.org/drawingml/2006/wordprocessingDrawing" xmlns:w10="urn:schemas-microsoft-com:office:word" xmlns:w="http://schemas.openxmlformats.org/wordprocessingml/2006/main" xmlns:w14="http://schemas.microsoft.com/office/word/2010/wordml" xmlns:w15="http://schemas.microsoft.com/office/word/2012/wordml" xmlns:wpg="http://schemas.microsoft.com/office/word/2010/wordprocessingGroup" xmlns:wpi="http://schemas.microsoft.com/office/word/2010/wordprocessingInk" xmlns:wne="http://schemas.microsoft.com/office/word/2006/wordml" xmlns:wps="http://schemas.microsoft.com/office/word/2010/wordprocessingShape" mc:Ignorable="w14 w15 wp14">
+<w:numbering xmlns:wpc="http://schemas.microsoft.com/office/word/2010/wordprocessingCanvas" xmlns:cx="http://schemas.microsoft.com/office/drawing/2014/chartex" xmlns:cx1="http://schemas.microsoft.com/office/drawing/2015/9/8/chartex" xmlns:cx2="http://schemas.microsoft.com/office/drawing/2015/10/21/chartex" xmlns:cx3="http://schemas.microsoft.com/office/drawing/2016/5/9/chartex" xmlns:cx4="http://schemas.microsoft.com/office/drawing/2016/5/10/chartex" xmlns:cx5="http://schemas.microsoft.com/office/drawing/2016/5/11/chartex" xmlns:cx6="http://schemas.microsoft.com/office/drawing/2016/5/12/chartex" xmlns:cx7="http://schemas.microsoft.com/office/drawing/2016/5/13/chartex" xmlns:cx8="http://schemas.microsoft.com/office/drawing/2016/5/14/chartex" xmlns:mc="http://schemas.openxmlformats.org/markup-compatibility/2006" xmlns:aink="http://schemas.microsoft.com/office/drawing/2016/ink" xmlns:am3d="http://schemas.microsoft.com/office/drawing/2017/model3d" xmlns:o="urn:schemas-microsoft-com:office:office" xmlns:r="http://schemas.openxmlformats.org/officeDocument/2006/relationships" xmlns:m="http://schemas.openxmlformats.org/officeDocument/2006/math" xmlns:v="urn:schemas-microsoft-com:vml" xmlns:wp14="http://schemas.microsoft.com/office/word/2010/wordprocessingDrawing" xmlns:wp="http://schemas.openxmlformats.org/drawingml/2006/wordprocessingDrawing" xmlns:w10="urn:schemas-microsoft-com:office:word" xmlns:w="http://schemas.openxmlformats.org/wordprocessingml/2006/main" xmlns:w14="http://schemas.microsoft.com/office/word/2010/wordml" xmlns:w15="http://schemas.microsoft.com/office/word/2012/wordml" xmlns:w16cid="http://schemas.microsoft.com/office/word/2016/wordml/cid" xmlns:w16se="http://schemas.microsoft.com/office/word/2015/wordml/symex" xmlns:wpg="http://schemas.microsoft.com/office/word/2010/wordprocessingGroup" xmlns:wpi="http://schemas.microsoft.com/office/word/2010/wordprocessingInk" xmlns:wne="http://schemas.microsoft.com/office/word/2006/wordml" xmlns:wps="http://schemas.microsoft.com/office/word/2010/wordprocessingShape" mc:Ignorable="w14 w15 w16se w16cid wp14">
   <w:abstractNum w:abstractNumId="0" w15:restartNumberingAfterBreak="0">
     <w:nsid w:val="41F94216"/>
     <w:multiLevelType w:val="hybridMultilevel"/>
@@ -3661,7 +3622,7 @@
 </file>
 
 <file path=word/styles.xml><?xml version="1.0" encoding="utf-8"?>
-<w:styles xmlns:mc="http://schemas.openxmlformats.org/markup-compatibility/2006" xmlns:r="http://schemas.openxmlformats.org/officeDocument/2006/relationships" xmlns:w="http://schemas.openxmlformats.org/wordprocessingml/2006/main" xmlns:w14="http://schemas.microsoft.com/office/word/2010/wordml" xmlns:w15="http://schemas.microsoft.com/office/word/2012/wordml" mc:Ignorable="w14 w15">
+<w:styles xmlns:mc="http://schemas.openxmlformats.org/markup-compatibility/2006" xmlns:r="http://schemas.openxmlformats.org/officeDocument/2006/relationships" xmlns:w="http://schemas.openxmlformats.org/wordprocessingml/2006/main" xmlns:w14="http://schemas.microsoft.com/office/word/2010/wordml" xmlns:w15="http://schemas.microsoft.com/office/word/2012/wordml" xmlns:w16cid="http://schemas.microsoft.com/office/word/2016/wordml/cid" xmlns:w16se="http://schemas.microsoft.com/office/word/2015/wordml/symex" mc:Ignorable="w14 w15 w16se w16cid">
   <w:docDefaults>
     <w:rPrDefault>
       <w:rPr>
@@ -3677,7 +3638,7 @@
       </w:pPr>
     </w:pPrDefault>
   </w:docDefaults>
-  <w:latentStyles w:defLockedState="0" w:defUIPriority="99" w:defSemiHidden="0" w:defUnhideWhenUsed="0" w:defQFormat="0" w:count="371">
+  <w:latentStyles w:defLockedState="0" w:defUIPriority="99" w:defSemiHidden="0" w:defUnhideWhenUsed="0" w:defQFormat="0" w:count="375">
     <w:lsdException w:name="Normal" w:uiPriority="0" w:qFormat="1"/>
     <w:lsdException w:name="heading 1" w:uiPriority="9" w:qFormat="1"/>
     <w:lsdException w:name="heading 2" w:semiHidden="1" w:uiPriority="9" w:unhideWhenUsed="1" w:qFormat="1"/>
@@ -3783,7 +3744,6 @@
     <w:lsdException w:name="HTML Sample" w:semiHidden="1" w:unhideWhenUsed="1"/>
     <w:lsdException w:name="HTML Typewriter" w:semiHidden="1" w:unhideWhenUsed="1"/>
     <w:lsdException w:name="HTML Variable" w:semiHidden="1" w:unhideWhenUsed="1"/>
-    <w:lsdException w:name="Normal Table" w:semiHidden="1" w:unhideWhenUsed="1"/>
     <w:lsdException w:name="annotation subject" w:semiHidden="1" w:unhideWhenUsed="1"/>
     <w:lsdException w:name="No List" w:semiHidden="1" w:unhideWhenUsed="1"/>
     <w:lsdException w:name="Outline List 1" w:semiHidden="1" w:unhideWhenUsed="1"/>
@@ -3827,10 +3787,8 @@
     <w:lsdException w:name="Table Elegant" w:semiHidden="1" w:unhideWhenUsed="1"/>
     <w:lsdException w:name="Table Professional" w:semiHidden="1" w:unhideWhenUsed="1"/>
     <w:lsdException w:name="Table Subtle 1" w:semiHidden="1" w:unhideWhenUsed="1"/>
-    <w:lsdException w:name="Table Subtle 2" w:semiHidden="1" w:unhideWhenUsed="1"/>
     <w:lsdException w:name="Table Web 1" w:semiHidden="1" w:unhideWhenUsed="1"/>
     <w:lsdException w:name="Table Web 2" w:semiHidden="1" w:unhideWhenUsed="1"/>
-    <w:lsdException w:name="Table Web 3" w:semiHidden="1" w:unhideWhenUsed="1"/>
     <w:lsdException w:name="Balloon Text" w:semiHidden="1" w:unhideWhenUsed="1"/>
     <w:lsdException w:name="Table Grid" w:uiPriority="39"/>
     <w:lsdException w:name="Table Theme" w:semiHidden="1" w:unhideWhenUsed="1"/>
@@ -4049,6 +4007,10 @@
     <w:lsdException w:name="List Table 5 Dark Accent 6" w:uiPriority="50"/>
     <w:lsdException w:name="List Table 6 Colorful Accent 6" w:uiPriority="51"/>
     <w:lsdException w:name="List Table 7 Colorful Accent 6" w:uiPriority="52"/>
+    <w:lsdException w:name="Mention" w:semiHidden="1" w:unhideWhenUsed="1"/>
+    <w:lsdException w:name="Smart Hyperlink" w:semiHidden="1" w:unhideWhenUsed="1"/>
+    <w:lsdException w:name="Hashtag" w:semiHidden="1" w:unhideWhenUsed="1"/>
+    <w:lsdException w:name="Unresolved Mention" w:semiHidden="1" w:unhideWhenUsed="1"/>
   </w:latentStyles>
   <w:style w:type="paragraph" w:default="1" w:styleId="Normal">
     <w:name w:val="Normal"/>

</xml_diff>